<commit_message>
sm sir insert delete search sort codes
</commit_message>
<xml_diff>
--- a/ca2/ds/temp1.docx
+++ b/ca2/ds/temp1.docx
@@ -514,7 +514,699 @@
         <w:spacing w:after="200"/>
       </w:pPr>
     </w:p>
-    <w:p/>
+    <w:p>
+      <w:pPr>
+        <w:pStyle w:val="Title"/>
+        <w:jc w:val="center"/>
+      </w:pPr>
+      <w:r>
+        <w:lastRenderedPageBreak/>
+        <w:t>Algorithm</w:t>
+      </w:r>
+    </w:p>
+    <w:p>
+      <w:pPr>
+        <w:pStyle w:val="Heading1"/>
+      </w:pPr>
+      <w:r>
+        <w:t>Insertion Sort:</w:t>
+      </w:r>
+    </w:p>
+    <w:p>
+      <w:pPr>
+        <w:pStyle w:val="Content"/>
+        <w:numPr>
+          <w:ilvl w:val="0"/>
+          <w:numId w:val="9"/>
+        </w:numPr>
+      </w:pPr>
+      <w:r>
+        <w:t>Start</w:t>
+      </w:r>
+      <w:r>
+        <w:t xml:space="preserve"> </w:t>
+      </w:r>
+    </w:p>
+    <w:p>
+      <w:pPr>
+        <w:pStyle w:val="Content"/>
+        <w:numPr>
+          <w:ilvl w:val="0"/>
+          <w:numId w:val="9"/>
+        </w:numPr>
+      </w:pPr>
+      <w:r>
+        <w:t>Input the value of n.</w:t>
+      </w:r>
+    </w:p>
+    <w:p>
+      <w:pPr>
+        <w:pStyle w:val="Content"/>
+        <w:numPr>
+          <w:ilvl w:val="0"/>
+          <w:numId w:val="9"/>
+        </w:numPr>
+      </w:pPr>
+      <w:r>
+        <w:t>Take an array a[] of n elements.</w:t>
+      </w:r>
+    </w:p>
+    <w:p>
+      <w:pPr>
+        <w:pStyle w:val="Content"/>
+        <w:numPr>
+          <w:ilvl w:val="0"/>
+          <w:numId w:val="9"/>
+        </w:numPr>
+      </w:pPr>
+      <w:r>
+        <w:t xml:space="preserve">Input n elements in </w:t>
+      </w:r>
+      <w:r>
+        <w:t>array a[].</w:t>
+      </w:r>
+    </w:p>
+    <w:p>
+      <w:pPr>
+        <w:pStyle w:val="Content"/>
+        <w:numPr>
+          <w:ilvl w:val="0"/>
+          <w:numId w:val="9"/>
+        </w:numPr>
+      </w:pPr>
+      <w:r>
+        <w:t xml:space="preserve">Initialize, i = </w:t>
+      </w:r>
+      <w:r>
+        <w:t>2</w:t>
+      </w:r>
+      <w:r>
+        <w:t>.</w:t>
+      </w:r>
+    </w:p>
+    <w:p>
+      <w:pPr>
+        <w:pStyle w:val="Content"/>
+        <w:numPr>
+          <w:ilvl w:val="0"/>
+          <w:numId w:val="9"/>
+        </w:numPr>
+      </w:pPr>
+      <w:r>
+        <w:t>Go through steps</w:t>
+      </w:r>
+      <w:r>
+        <w:t xml:space="preserve"> </w:t>
+      </w:r>
+      <w:r>
+        <w:t xml:space="preserve">7, 8, 9, 13 </w:t>
+      </w:r>
+      <w:r>
+        <w:t>while i &lt;</w:t>
+      </w:r>
+      <w:r>
+        <w:t>=</w:t>
+      </w:r>
+      <w:r>
+        <w:t xml:space="preserve"> n.</w:t>
+      </w:r>
+    </w:p>
+    <w:p>
+      <w:pPr>
+        <w:pStyle w:val="Content"/>
+        <w:numPr>
+          <w:ilvl w:val="0"/>
+          <w:numId w:val="9"/>
+        </w:numPr>
+      </w:pPr>
+      <w:r>
+        <w:t xml:space="preserve">Set </w:t>
+      </w:r>
+      <w:r>
+        <w:t>j = i – 1.</w:t>
+      </w:r>
+    </w:p>
+    <w:p>
+      <w:pPr>
+        <w:pStyle w:val="Content"/>
+        <w:numPr>
+          <w:ilvl w:val="0"/>
+          <w:numId w:val="9"/>
+        </w:numPr>
+      </w:pPr>
+      <w:r>
+        <w:t xml:space="preserve">Set </w:t>
+      </w:r>
+      <w:r>
+        <w:t>key = a[i].</w:t>
+      </w:r>
+    </w:p>
+    <w:p>
+      <w:pPr>
+        <w:pStyle w:val="Content"/>
+        <w:numPr>
+          <w:ilvl w:val="0"/>
+          <w:numId w:val="9"/>
+        </w:numPr>
+      </w:pPr>
+      <w:r>
+        <w:t xml:space="preserve">Go through steps </w:t>
+      </w:r>
+      <w:r>
+        <w:t xml:space="preserve">10, 11, 12 </w:t>
+      </w:r>
+      <w:r>
+        <w:t xml:space="preserve">while key &lt;= a[j] and j &gt;= </w:t>
+      </w:r>
+      <w:r>
+        <w:t>1</w:t>
+      </w:r>
+      <w:r>
+        <w:t>.</w:t>
+      </w:r>
+    </w:p>
+    <w:p>
+      <w:pPr>
+        <w:pStyle w:val="Content"/>
+        <w:numPr>
+          <w:ilvl w:val="0"/>
+          <w:numId w:val="9"/>
+        </w:numPr>
+      </w:pPr>
+      <w:r>
+        <w:t>Set a[j+1] = a[j].</w:t>
+      </w:r>
+    </w:p>
+    <w:p>
+      <w:pPr>
+        <w:pStyle w:val="Content"/>
+        <w:numPr>
+          <w:ilvl w:val="0"/>
+          <w:numId w:val="9"/>
+        </w:numPr>
+      </w:pPr>
+      <w:r>
+        <w:t xml:space="preserve">Set </w:t>
+      </w:r>
+      <w:r>
+        <w:t>a[j] = key</w:t>
+      </w:r>
+      <w:r>
+        <w:t>.</w:t>
+      </w:r>
+    </w:p>
+    <w:p>
+      <w:pPr>
+        <w:pStyle w:val="Content"/>
+        <w:numPr>
+          <w:ilvl w:val="0"/>
+          <w:numId w:val="9"/>
+        </w:numPr>
+      </w:pPr>
+      <w:r>
+        <w:t>Set j = j – 1.</w:t>
+      </w:r>
+    </w:p>
+    <w:p>
+      <w:pPr>
+        <w:pStyle w:val="Content"/>
+        <w:ind w:left="720" w:firstLine="720"/>
+      </w:pPr>
+      <w:r>
+        <w:t>[</w:t>
+      </w:r>
+      <w:r>
+        <w:t xml:space="preserve">End of </w:t>
+      </w:r>
+      <w:r>
+        <w:t xml:space="preserve">Step 9 </w:t>
+      </w:r>
+      <w:r>
+        <w:t>while</w:t>
+      </w:r>
+      <w:r>
+        <w:t>]</w:t>
+      </w:r>
+    </w:p>
+    <w:p>
+      <w:pPr>
+        <w:pStyle w:val="Content"/>
+        <w:numPr>
+          <w:ilvl w:val="0"/>
+          <w:numId w:val="9"/>
+        </w:numPr>
+      </w:pPr>
+      <w:r>
+        <w:t>Set i = i + 1.</w:t>
+      </w:r>
+    </w:p>
+    <w:p>
+      <w:pPr>
+        <w:pStyle w:val="Content"/>
+        <w:ind w:left="1440"/>
+      </w:pPr>
+      <w:r>
+        <w:t>[End of</w:t>
+      </w:r>
+      <w:r>
+        <w:t xml:space="preserve"> Step 6</w:t>
+      </w:r>
+      <w:r>
+        <w:t xml:space="preserve"> while]</w:t>
+      </w:r>
+    </w:p>
+    <w:p>
+      <w:pPr>
+        <w:pStyle w:val="Content"/>
+        <w:numPr>
+          <w:ilvl w:val="0"/>
+          <w:numId w:val="9"/>
+        </w:numPr>
+      </w:pPr>
+      <w:r>
+        <w:t>Print</w:t>
+      </w:r>
+      <w:r>
+        <w:t xml:space="preserve"> n elements</w:t>
+      </w:r>
+      <w:r>
+        <w:t xml:space="preserve"> </w:t>
+      </w:r>
+      <w:r>
+        <w:t xml:space="preserve">of </w:t>
+      </w:r>
+      <w:r>
+        <w:t>array a[]</w:t>
+      </w:r>
+      <w:r>
+        <w:t>.</w:t>
+      </w:r>
+    </w:p>
+    <w:p>
+      <w:pPr>
+        <w:pStyle w:val="Content"/>
+        <w:numPr>
+          <w:ilvl w:val="0"/>
+          <w:numId w:val="9"/>
+        </w:numPr>
+      </w:pPr>
+      <w:r>
+        <w:t>End.</w:t>
+      </w:r>
+    </w:p>
+    <w:p>
+      <w:pPr>
+        <w:pStyle w:val="Heading1"/>
+      </w:pPr>
+    </w:p>
+    <w:p>
+      <w:pPr>
+        <w:spacing w:after="160" w:line="259" w:lineRule="auto"/>
+        <w:rPr>
+          <w:rFonts w:asciiTheme="majorHAnsi" w:eastAsiaTheme="majorEastAsia" w:hAnsiTheme="majorHAnsi" w:cstheme="majorBidi"/>
+          <w:color w:val="323E4F" w:themeColor="text2" w:themeShade="BF"/>
+          <w:kern w:val="28"/>
+          <w:sz w:val="52"/>
+          <w:szCs w:val="32"/>
+        </w:rPr>
+      </w:pPr>
+      <w:r>
+        <w:br w:type="page"/>
+      </w:r>
+    </w:p>
+    <w:p>
+      <w:pPr>
+        <w:pStyle w:val="Heading1"/>
+      </w:pPr>
+    </w:p>
+    <w:p>
+      <w:pPr>
+        <w:spacing w:after="160" w:line="259" w:lineRule="auto"/>
+        <w:rPr>
+          <w:rFonts w:asciiTheme="majorHAnsi" w:eastAsiaTheme="majorEastAsia" w:hAnsiTheme="majorHAnsi" w:cstheme="majorBidi"/>
+          <w:color w:val="323E4F" w:themeColor="text2" w:themeShade="BF"/>
+          <w:kern w:val="28"/>
+          <w:sz w:val="52"/>
+          <w:szCs w:val="32"/>
+        </w:rPr>
+      </w:pPr>
+      <w:r>
+        <w:br w:type="page"/>
+      </w:r>
+    </w:p>
+    <w:p>
+      <w:pPr>
+        <w:pStyle w:val="Heading1"/>
+      </w:pPr>
+      <w:r>
+        <w:lastRenderedPageBreak/>
+        <w:t>Selection Sort:</w:t>
+      </w:r>
+    </w:p>
+    <w:p>
+      <w:pPr>
+        <w:pStyle w:val="Content"/>
+        <w:numPr>
+          <w:ilvl w:val="0"/>
+          <w:numId w:val="10"/>
+        </w:numPr>
+      </w:pPr>
+      <w:r>
+        <w:t>Start</w:t>
+      </w:r>
+      <w:r>
+        <w:t xml:space="preserve"> </w:t>
+      </w:r>
+    </w:p>
+    <w:p>
+      <w:pPr>
+        <w:pStyle w:val="Content"/>
+        <w:numPr>
+          <w:ilvl w:val="0"/>
+          <w:numId w:val="10"/>
+        </w:numPr>
+      </w:pPr>
+      <w:r>
+        <w:t>Input the value of n.</w:t>
+      </w:r>
+    </w:p>
+    <w:p>
+      <w:pPr>
+        <w:pStyle w:val="Content"/>
+        <w:numPr>
+          <w:ilvl w:val="0"/>
+          <w:numId w:val="10"/>
+        </w:numPr>
+      </w:pPr>
+      <w:r>
+        <w:t xml:space="preserve">Take an array </w:t>
+      </w:r>
+      <w:r>
+        <w:t>x</w:t>
+      </w:r>
+      <w:r>
+        <w:t xml:space="preserve">[] </w:t>
+      </w:r>
+      <w:r>
+        <w:t xml:space="preserve">size </w:t>
+      </w:r>
+      <w:r>
+        <w:t>of n elements.</w:t>
+      </w:r>
+    </w:p>
+    <w:p>
+      <w:pPr>
+        <w:pStyle w:val="Content"/>
+        <w:numPr>
+          <w:ilvl w:val="0"/>
+          <w:numId w:val="10"/>
+        </w:numPr>
+      </w:pPr>
+      <w:r>
+        <w:t xml:space="preserve">Input n elements in array </w:t>
+      </w:r>
+      <w:r>
+        <w:t>x</w:t>
+      </w:r>
+      <w:r>
+        <w:t>[].</w:t>
+      </w:r>
+    </w:p>
+    <w:p>
+      <w:pPr>
+        <w:pStyle w:val="Content"/>
+        <w:numPr>
+          <w:ilvl w:val="0"/>
+          <w:numId w:val="10"/>
+        </w:numPr>
+      </w:pPr>
+      <w:r>
+        <w:t>Initialize, i = n -1.</w:t>
+      </w:r>
+    </w:p>
+    <w:p>
+      <w:pPr>
+        <w:pStyle w:val="Content"/>
+        <w:numPr>
+          <w:ilvl w:val="0"/>
+          <w:numId w:val="10"/>
+        </w:numPr>
+      </w:pPr>
+      <w:r>
+        <w:t>Go through steps</w:t>
+      </w:r>
+      <w:r>
+        <w:t xml:space="preserve"> 7, 8, 9, </w:t>
+      </w:r>
+      <w:r>
+        <w:t>10, 13, 14, 15</w:t>
+      </w:r>
+      <w:r>
+        <w:t xml:space="preserve"> </w:t>
+      </w:r>
+      <w:r>
+        <w:t>while i &gt;= 1</w:t>
+      </w:r>
+      <w:r>
+        <w:t>.</w:t>
+      </w:r>
+    </w:p>
+    <w:p>
+      <w:pPr>
+        <w:pStyle w:val="Content"/>
+        <w:numPr>
+          <w:ilvl w:val="0"/>
+          <w:numId w:val="10"/>
+        </w:numPr>
+      </w:pPr>
+      <w:r>
+        <w:t xml:space="preserve">Set max = </w:t>
+      </w:r>
+      <w:r>
+        <w:t>x</w:t>
+      </w:r>
+      <w:r>
+        <w:t>[0].</w:t>
+      </w:r>
+    </w:p>
+    <w:p>
+      <w:pPr>
+        <w:pStyle w:val="Content"/>
+        <w:numPr>
+          <w:ilvl w:val="0"/>
+          <w:numId w:val="10"/>
+        </w:numPr>
+      </w:pPr>
+      <w:r>
+        <w:t>Set index = 0.</w:t>
+      </w:r>
+    </w:p>
+    <w:p>
+      <w:pPr>
+        <w:pStyle w:val="Content"/>
+        <w:numPr>
+          <w:ilvl w:val="0"/>
+          <w:numId w:val="10"/>
+        </w:numPr>
+      </w:pPr>
+      <w:r>
+        <w:t>Initialize, j = 1.</w:t>
+      </w:r>
+    </w:p>
+    <w:p>
+      <w:pPr>
+        <w:pStyle w:val="Content"/>
+        <w:numPr>
+          <w:ilvl w:val="0"/>
+          <w:numId w:val="10"/>
+        </w:numPr>
+      </w:pPr>
+      <w:r>
+        <w:t>Go through steps</w:t>
+      </w:r>
+      <w:r>
+        <w:t xml:space="preserve"> 11, </w:t>
+      </w:r>
+      <w:r>
+        <w:t>12</w:t>
+      </w:r>
+      <w:r>
+        <w:t xml:space="preserve"> while j</w:t>
+      </w:r>
+      <w:r>
+        <w:t xml:space="preserve"> &lt;= i.</w:t>
+      </w:r>
+    </w:p>
+    <w:p>
+      <w:pPr>
+        <w:pStyle w:val="Content"/>
+        <w:numPr>
+          <w:ilvl w:val="0"/>
+          <w:numId w:val="10"/>
+        </w:numPr>
+      </w:pPr>
+      <w:r>
+        <w:t xml:space="preserve">If </w:t>
+      </w:r>
+      <w:r>
+        <w:t>x</w:t>
+      </w:r>
+      <w:r>
+        <w:t>[j] &gt; max</w:t>
+      </w:r>
+    </w:p>
+    <w:p>
+      <w:pPr>
+        <w:pStyle w:val="Content"/>
+        <w:ind w:left="1440"/>
+      </w:pPr>
+      <w:r>
+        <w:t xml:space="preserve">Then </w:t>
+      </w:r>
+    </w:p>
+    <w:p>
+      <w:pPr>
+        <w:pStyle w:val="Content"/>
+        <w:ind w:left="1440"/>
+      </w:pPr>
+      <w:r>
+        <w:tab/>
+        <w:t>Set max = x</w:t>
+      </w:r>
+      <w:r>
+        <w:t>[j].</w:t>
+      </w:r>
+    </w:p>
+    <w:p>
+      <w:pPr>
+        <w:pStyle w:val="Content"/>
+        <w:ind w:left="1440"/>
+      </w:pPr>
+      <w:r>
+        <w:tab/>
+        <w:t>Set index =</w:t>
+      </w:r>
+      <w:r>
+        <w:t xml:space="preserve"> </w:t>
+      </w:r>
+      <w:r>
+        <w:t>j.</w:t>
+      </w:r>
+    </w:p>
+    <w:p>
+      <w:pPr>
+        <w:pStyle w:val="Content"/>
+        <w:ind w:left="1440"/>
+      </w:pPr>
+      <w:r>
+        <w:t>[End of if]</w:t>
+      </w:r>
+    </w:p>
+    <w:p>
+      <w:pPr>
+        <w:pStyle w:val="Content"/>
+        <w:numPr>
+          <w:ilvl w:val="0"/>
+          <w:numId w:val="10"/>
+        </w:numPr>
+      </w:pPr>
+      <w:r>
+        <w:t>Set j = j + 1.</w:t>
+      </w:r>
+    </w:p>
+    <w:p>
+      <w:pPr>
+        <w:pStyle w:val="Content"/>
+        <w:ind w:left="1440"/>
+      </w:pPr>
+      <w:r>
+        <w:t>[End of Step 10 while]</w:t>
+      </w:r>
+    </w:p>
+    <w:p>
+      <w:pPr>
+        <w:pStyle w:val="Content"/>
+        <w:numPr>
+          <w:ilvl w:val="0"/>
+          <w:numId w:val="10"/>
+        </w:numPr>
+      </w:pPr>
+      <w:r>
+        <w:t>Set x[index] = x[i]</w:t>
+      </w:r>
+      <w:r>
+        <w:t>.</w:t>
+      </w:r>
+    </w:p>
+    <w:p>
+      <w:pPr>
+        <w:pStyle w:val="Content"/>
+        <w:numPr>
+          <w:ilvl w:val="0"/>
+          <w:numId w:val="10"/>
+        </w:numPr>
+      </w:pPr>
+      <w:r>
+        <w:t>Set x[i] = max.</w:t>
+      </w:r>
+    </w:p>
+    <w:p>
+      <w:pPr>
+        <w:pStyle w:val="Content"/>
+        <w:numPr>
+          <w:ilvl w:val="0"/>
+          <w:numId w:val="10"/>
+        </w:numPr>
+      </w:pPr>
+      <w:r>
+        <w:t>Set i = i – 1.</w:t>
+      </w:r>
+    </w:p>
+    <w:p>
+      <w:pPr>
+        <w:pStyle w:val="Content"/>
+        <w:ind w:left="1440"/>
+      </w:pPr>
+      <w:r>
+        <w:t>[End of Step 6 while]</w:t>
+      </w:r>
+    </w:p>
+    <w:p>
+      <w:pPr>
+        <w:pStyle w:val="Content"/>
+        <w:numPr>
+          <w:ilvl w:val="0"/>
+          <w:numId w:val="10"/>
+        </w:numPr>
+      </w:pPr>
+      <w:r>
+        <w:t xml:space="preserve">Print n elements of array </w:t>
+      </w:r>
+      <w:r>
+        <w:t>x</w:t>
+      </w:r>
+      <w:r>
+        <w:t>[].</w:t>
+      </w:r>
+    </w:p>
+    <w:p>
+      <w:pPr>
+        <w:pStyle w:val="Content"/>
+        <w:numPr>
+          <w:ilvl w:val="0"/>
+          <w:numId w:val="10"/>
+        </w:numPr>
+      </w:pPr>
+      <w:r>
+        <w:t>End.</w:t>
+      </w:r>
+    </w:p>
+    <w:p>
+      <w:pPr>
+        <w:pStyle w:val="Title"/>
+        <w:jc w:val="center"/>
+      </w:pPr>
+    </w:p>
     <w:sectPr>
       <w:headerReference w:type="default" r:id="rId8"/>
       <w:footerReference w:type="default" r:id="rId9"/>
@@ -895,6 +1587,95 @@
 <file path=word/numbering.xml><?xml version="1.0" encoding="utf-8"?>
 <w:numbering xmlns:wpc="http://schemas.microsoft.com/office/word/2010/wordprocessingCanvas" xmlns:cx="http://schemas.microsoft.com/office/drawing/2014/chartex" xmlns:cx1="http://schemas.microsoft.com/office/drawing/2015/9/8/chartex" xmlns:cx2="http://schemas.microsoft.com/office/drawing/2015/10/21/chartex" xmlns:cx3="http://schemas.microsoft.com/office/drawing/2016/5/9/chartex" xmlns:cx4="http://schemas.microsoft.com/office/drawing/2016/5/10/chartex" xmlns:cx5="http://schemas.microsoft.com/office/drawing/2016/5/11/chartex" xmlns:cx6="http://schemas.microsoft.com/office/drawing/2016/5/12/chartex" xmlns:cx7="http://schemas.microsoft.com/office/drawing/2016/5/13/chartex" xmlns:cx8="http://schemas.microsoft.com/office/drawing/2016/5/14/chartex" xmlns:mc="http://schemas.openxmlformats.org/markup-compatibility/2006" xmlns:aink="http://schemas.microsoft.com/office/drawing/2016/ink" xmlns:am3d="http://schemas.microsoft.com/office/drawing/2017/model3d" xmlns:o="urn:schemas-microsoft-com:office:office" xmlns:oel="http://schemas.microsoft.com/office/2019/extlst" xmlns:r="http://schemas.openxmlformats.org/officeDocument/2006/relationships" xmlns:m="http://schemas.openxmlformats.org/officeDocument/2006/math" xmlns:v="urn:schemas-microsoft-com:vml" xmlns:wp14="http://schemas.microsoft.com/office/word/2010/wordprocessingDrawing" xmlns:wp="http://schemas.openxmlformats.org/drawingml/2006/wordprocessingDrawing" xmlns:w10="urn:schemas-microsoft-com:office:word" xmlns:w="http://schemas.openxmlformats.org/wordprocessingml/2006/main" xmlns:w14="http://schemas.microsoft.com/office/word/2010/wordml" xmlns:w15="http://schemas.microsoft.com/office/word/2012/wordml" xmlns:w16cex="http://schemas.microsoft.com/office/word/2018/wordml/cex" xmlns:w16cid="http://schemas.microsoft.com/office/word/2016/wordml/cid" xmlns:w16="http://schemas.microsoft.com/office/word/2018/wordml" xmlns:w16sdtdh="http://schemas.microsoft.com/office/word/2020/wordml/sdtdatahash" xmlns:w16se="http://schemas.microsoft.com/office/word/2015/wordml/symex" xmlns:wpg="http://schemas.microsoft.com/office/word/2010/wordprocessingGroup" xmlns:wpi="http://schemas.microsoft.com/office/word/2010/wordprocessingInk" xmlns:wne="http://schemas.microsoft.com/office/word/2006/wordml" xmlns:wps="http://schemas.microsoft.com/office/word/2010/wordprocessingShape" mc:Ignorable="w14 w15 w16se w16cid w16 w16cex w16sdtdh wp14">
   <w:abstractNum w:abstractNumId="0" w15:restartNumberingAfterBreak="0">
+    <w:nsid w:val="060813D8"/>
+    <w:multiLevelType w:val="hybridMultilevel"/>
+    <w:tmpl w:val="E3CEEB64"/>
+    <w:lvl w:ilvl="0" w:tplc="CC06BAD4">
+      <w:start w:val="1"/>
+      <w:numFmt w:val="decimal"/>
+      <w:lvlText w:val="Step %1."/>
+      <w:lvlJc w:val="left"/>
+      <w:pPr>
+        <w:ind w:left="720" w:hanging="360"/>
+      </w:pPr>
+      <w:rPr>
+        <w:rFonts w:hint="default"/>
+      </w:rPr>
+    </w:lvl>
+    <w:lvl w:ilvl="1" w:tplc="40090019" w:tentative="1">
+      <w:start w:val="1"/>
+      <w:numFmt w:val="lowerLetter"/>
+      <w:lvlText w:val="%2."/>
+      <w:lvlJc w:val="left"/>
+      <w:pPr>
+        <w:ind w:left="1440" w:hanging="360"/>
+      </w:pPr>
+    </w:lvl>
+    <w:lvl w:ilvl="2" w:tplc="4009001B" w:tentative="1">
+      <w:start w:val="1"/>
+      <w:numFmt w:val="lowerRoman"/>
+      <w:lvlText w:val="%3."/>
+      <w:lvlJc w:val="right"/>
+      <w:pPr>
+        <w:ind w:left="2160" w:hanging="180"/>
+      </w:pPr>
+    </w:lvl>
+    <w:lvl w:ilvl="3" w:tplc="4009000F" w:tentative="1">
+      <w:start w:val="1"/>
+      <w:numFmt w:val="decimal"/>
+      <w:lvlText w:val="%4."/>
+      <w:lvlJc w:val="left"/>
+      <w:pPr>
+        <w:ind w:left="2880" w:hanging="360"/>
+      </w:pPr>
+    </w:lvl>
+    <w:lvl w:ilvl="4" w:tplc="40090019" w:tentative="1">
+      <w:start w:val="1"/>
+      <w:numFmt w:val="lowerLetter"/>
+      <w:lvlText w:val="%5."/>
+      <w:lvlJc w:val="left"/>
+      <w:pPr>
+        <w:ind w:left="3600" w:hanging="360"/>
+      </w:pPr>
+    </w:lvl>
+    <w:lvl w:ilvl="5" w:tplc="4009001B" w:tentative="1">
+      <w:start w:val="1"/>
+      <w:numFmt w:val="lowerRoman"/>
+      <w:lvlText w:val="%6."/>
+      <w:lvlJc w:val="right"/>
+      <w:pPr>
+        <w:ind w:left="4320" w:hanging="180"/>
+      </w:pPr>
+    </w:lvl>
+    <w:lvl w:ilvl="6" w:tplc="4009000F" w:tentative="1">
+      <w:start w:val="1"/>
+      <w:numFmt w:val="decimal"/>
+      <w:lvlText w:val="%7."/>
+      <w:lvlJc w:val="left"/>
+      <w:pPr>
+        <w:ind w:left="5040" w:hanging="360"/>
+      </w:pPr>
+    </w:lvl>
+    <w:lvl w:ilvl="7" w:tplc="40090019" w:tentative="1">
+      <w:start w:val="1"/>
+      <w:numFmt w:val="lowerLetter"/>
+      <w:lvlText w:val="%8."/>
+      <w:lvlJc w:val="left"/>
+      <w:pPr>
+        <w:ind w:left="5760" w:hanging="360"/>
+      </w:pPr>
+    </w:lvl>
+    <w:lvl w:ilvl="8" w:tplc="4009001B" w:tentative="1">
+      <w:start w:val="1"/>
+      <w:numFmt w:val="lowerRoman"/>
+      <w:lvlText w:val="%9."/>
+      <w:lvlJc w:val="right"/>
+      <w:pPr>
+        <w:ind w:left="6480" w:hanging="180"/>
+      </w:pPr>
+    </w:lvl>
+  </w:abstractNum>
+  <w:abstractNum w:abstractNumId="1" w15:restartNumberingAfterBreak="0">
     <w:nsid w:val="0A3D7E69"/>
     <w:multiLevelType w:val="hybridMultilevel"/>
     <w:tmpl w:val="AAD8D49E"/>
@@ -980,7 +1761,96 @@
       </w:pPr>
     </w:lvl>
   </w:abstractNum>
-  <w:abstractNum w:abstractNumId="1" w15:restartNumberingAfterBreak="0">
+  <w:abstractNum w:abstractNumId="2" w15:restartNumberingAfterBreak="0">
+    <w:nsid w:val="11384E98"/>
+    <w:multiLevelType w:val="hybridMultilevel"/>
+    <w:tmpl w:val="1332B3DE"/>
+    <w:lvl w:ilvl="0" w:tplc="CC06BAD4">
+      <w:start w:val="1"/>
+      <w:numFmt w:val="decimal"/>
+      <w:lvlText w:val="Step %1."/>
+      <w:lvlJc w:val="left"/>
+      <w:pPr>
+        <w:ind w:left="720" w:hanging="360"/>
+      </w:pPr>
+      <w:rPr>
+        <w:rFonts w:hint="default"/>
+      </w:rPr>
+    </w:lvl>
+    <w:lvl w:ilvl="1" w:tplc="40090019" w:tentative="1">
+      <w:start w:val="1"/>
+      <w:numFmt w:val="lowerLetter"/>
+      <w:lvlText w:val="%2."/>
+      <w:lvlJc w:val="left"/>
+      <w:pPr>
+        <w:ind w:left="1440" w:hanging="360"/>
+      </w:pPr>
+    </w:lvl>
+    <w:lvl w:ilvl="2" w:tplc="4009001B" w:tentative="1">
+      <w:start w:val="1"/>
+      <w:numFmt w:val="lowerRoman"/>
+      <w:lvlText w:val="%3."/>
+      <w:lvlJc w:val="right"/>
+      <w:pPr>
+        <w:ind w:left="2160" w:hanging="180"/>
+      </w:pPr>
+    </w:lvl>
+    <w:lvl w:ilvl="3" w:tplc="4009000F" w:tentative="1">
+      <w:start w:val="1"/>
+      <w:numFmt w:val="decimal"/>
+      <w:lvlText w:val="%4."/>
+      <w:lvlJc w:val="left"/>
+      <w:pPr>
+        <w:ind w:left="2880" w:hanging="360"/>
+      </w:pPr>
+    </w:lvl>
+    <w:lvl w:ilvl="4" w:tplc="40090019" w:tentative="1">
+      <w:start w:val="1"/>
+      <w:numFmt w:val="lowerLetter"/>
+      <w:lvlText w:val="%5."/>
+      <w:lvlJc w:val="left"/>
+      <w:pPr>
+        <w:ind w:left="3600" w:hanging="360"/>
+      </w:pPr>
+    </w:lvl>
+    <w:lvl w:ilvl="5" w:tplc="4009001B" w:tentative="1">
+      <w:start w:val="1"/>
+      <w:numFmt w:val="lowerRoman"/>
+      <w:lvlText w:val="%6."/>
+      <w:lvlJc w:val="right"/>
+      <w:pPr>
+        <w:ind w:left="4320" w:hanging="180"/>
+      </w:pPr>
+    </w:lvl>
+    <w:lvl w:ilvl="6" w:tplc="4009000F" w:tentative="1">
+      <w:start w:val="1"/>
+      <w:numFmt w:val="decimal"/>
+      <w:lvlText w:val="%7."/>
+      <w:lvlJc w:val="left"/>
+      <w:pPr>
+        <w:ind w:left="5040" w:hanging="360"/>
+      </w:pPr>
+    </w:lvl>
+    <w:lvl w:ilvl="7" w:tplc="40090019" w:tentative="1">
+      <w:start w:val="1"/>
+      <w:numFmt w:val="lowerLetter"/>
+      <w:lvlText w:val="%8."/>
+      <w:lvlJc w:val="left"/>
+      <w:pPr>
+        <w:ind w:left="5760" w:hanging="360"/>
+      </w:pPr>
+    </w:lvl>
+    <w:lvl w:ilvl="8" w:tplc="4009001B" w:tentative="1">
+      <w:start w:val="1"/>
+      <w:numFmt w:val="lowerRoman"/>
+      <w:lvlText w:val="%9."/>
+      <w:lvlJc w:val="right"/>
+      <w:pPr>
+        <w:ind w:left="6480" w:hanging="180"/>
+      </w:pPr>
+    </w:lvl>
+  </w:abstractNum>
+  <w:abstractNum w:abstractNumId="3" w15:restartNumberingAfterBreak="0">
     <w:nsid w:val="11D5452A"/>
     <w:multiLevelType w:val="hybridMultilevel"/>
     <w:tmpl w:val="58FE7428"/>
@@ -1066,7 +1936,185 @@
       </w:pPr>
     </w:lvl>
   </w:abstractNum>
-  <w:abstractNum w:abstractNumId="2" w15:restartNumberingAfterBreak="0">
+  <w:abstractNum w:abstractNumId="4" w15:restartNumberingAfterBreak="0">
+    <w:nsid w:val="1A904635"/>
+    <w:multiLevelType w:val="hybridMultilevel"/>
+    <w:tmpl w:val="4D2E4390"/>
+    <w:lvl w:ilvl="0" w:tplc="CC06BAD4">
+      <w:start w:val="1"/>
+      <w:numFmt w:val="decimal"/>
+      <w:lvlText w:val="Step %1."/>
+      <w:lvlJc w:val="left"/>
+      <w:pPr>
+        <w:ind w:left="720" w:hanging="360"/>
+      </w:pPr>
+      <w:rPr>
+        <w:rFonts w:hint="default"/>
+      </w:rPr>
+    </w:lvl>
+    <w:lvl w:ilvl="1" w:tplc="40090019" w:tentative="1">
+      <w:start w:val="1"/>
+      <w:numFmt w:val="lowerLetter"/>
+      <w:lvlText w:val="%2."/>
+      <w:lvlJc w:val="left"/>
+      <w:pPr>
+        <w:ind w:left="1440" w:hanging="360"/>
+      </w:pPr>
+    </w:lvl>
+    <w:lvl w:ilvl="2" w:tplc="4009001B" w:tentative="1">
+      <w:start w:val="1"/>
+      <w:numFmt w:val="lowerRoman"/>
+      <w:lvlText w:val="%3."/>
+      <w:lvlJc w:val="right"/>
+      <w:pPr>
+        <w:ind w:left="2160" w:hanging="180"/>
+      </w:pPr>
+    </w:lvl>
+    <w:lvl w:ilvl="3" w:tplc="4009000F" w:tentative="1">
+      <w:start w:val="1"/>
+      <w:numFmt w:val="decimal"/>
+      <w:lvlText w:val="%4."/>
+      <w:lvlJc w:val="left"/>
+      <w:pPr>
+        <w:ind w:left="2880" w:hanging="360"/>
+      </w:pPr>
+    </w:lvl>
+    <w:lvl w:ilvl="4" w:tplc="40090019" w:tentative="1">
+      <w:start w:val="1"/>
+      <w:numFmt w:val="lowerLetter"/>
+      <w:lvlText w:val="%5."/>
+      <w:lvlJc w:val="left"/>
+      <w:pPr>
+        <w:ind w:left="3600" w:hanging="360"/>
+      </w:pPr>
+    </w:lvl>
+    <w:lvl w:ilvl="5" w:tplc="4009001B" w:tentative="1">
+      <w:start w:val="1"/>
+      <w:numFmt w:val="lowerRoman"/>
+      <w:lvlText w:val="%6."/>
+      <w:lvlJc w:val="right"/>
+      <w:pPr>
+        <w:ind w:left="4320" w:hanging="180"/>
+      </w:pPr>
+    </w:lvl>
+    <w:lvl w:ilvl="6" w:tplc="4009000F" w:tentative="1">
+      <w:start w:val="1"/>
+      <w:numFmt w:val="decimal"/>
+      <w:lvlText w:val="%7."/>
+      <w:lvlJc w:val="left"/>
+      <w:pPr>
+        <w:ind w:left="5040" w:hanging="360"/>
+      </w:pPr>
+    </w:lvl>
+    <w:lvl w:ilvl="7" w:tplc="40090019" w:tentative="1">
+      <w:start w:val="1"/>
+      <w:numFmt w:val="lowerLetter"/>
+      <w:lvlText w:val="%8."/>
+      <w:lvlJc w:val="left"/>
+      <w:pPr>
+        <w:ind w:left="5760" w:hanging="360"/>
+      </w:pPr>
+    </w:lvl>
+    <w:lvl w:ilvl="8" w:tplc="4009001B" w:tentative="1">
+      <w:start w:val="1"/>
+      <w:numFmt w:val="lowerRoman"/>
+      <w:lvlText w:val="%9."/>
+      <w:lvlJc w:val="right"/>
+      <w:pPr>
+        <w:ind w:left="6480" w:hanging="180"/>
+      </w:pPr>
+    </w:lvl>
+  </w:abstractNum>
+  <w:abstractNum w:abstractNumId="5" w15:restartNumberingAfterBreak="0">
+    <w:nsid w:val="1B8279A5"/>
+    <w:multiLevelType w:val="hybridMultilevel"/>
+    <w:tmpl w:val="00F4DF70"/>
+    <w:lvl w:ilvl="0" w:tplc="CC06BAD4">
+      <w:start w:val="1"/>
+      <w:numFmt w:val="decimal"/>
+      <w:lvlText w:val="Step %1."/>
+      <w:lvlJc w:val="left"/>
+      <w:pPr>
+        <w:ind w:left="720" w:hanging="360"/>
+      </w:pPr>
+      <w:rPr>
+        <w:rFonts w:hint="default"/>
+      </w:rPr>
+    </w:lvl>
+    <w:lvl w:ilvl="1" w:tplc="40090019" w:tentative="1">
+      <w:start w:val="1"/>
+      <w:numFmt w:val="lowerLetter"/>
+      <w:lvlText w:val="%2."/>
+      <w:lvlJc w:val="left"/>
+      <w:pPr>
+        <w:ind w:left="1440" w:hanging="360"/>
+      </w:pPr>
+    </w:lvl>
+    <w:lvl w:ilvl="2" w:tplc="4009001B" w:tentative="1">
+      <w:start w:val="1"/>
+      <w:numFmt w:val="lowerRoman"/>
+      <w:lvlText w:val="%3."/>
+      <w:lvlJc w:val="right"/>
+      <w:pPr>
+        <w:ind w:left="2160" w:hanging="180"/>
+      </w:pPr>
+    </w:lvl>
+    <w:lvl w:ilvl="3" w:tplc="4009000F" w:tentative="1">
+      <w:start w:val="1"/>
+      <w:numFmt w:val="decimal"/>
+      <w:lvlText w:val="%4."/>
+      <w:lvlJc w:val="left"/>
+      <w:pPr>
+        <w:ind w:left="2880" w:hanging="360"/>
+      </w:pPr>
+    </w:lvl>
+    <w:lvl w:ilvl="4" w:tplc="40090019" w:tentative="1">
+      <w:start w:val="1"/>
+      <w:numFmt w:val="lowerLetter"/>
+      <w:lvlText w:val="%5."/>
+      <w:lvlJc w:val="left"/>
+      <w:pPr>
+        <w:ind w:left="3600" w:hanging="360"/>
+      </w:pPr>
+    </w:lvl>
+    <w:lvl w:ilvl="5" w:tplc="4009001B" w:tentative="1">
+      <w:start w:val="1"/>
+      <w:numFmt w:val="lowerRoman"/>
+      <w:lvlText w:val="%6."/>
+      <w:lvlJc w:val="right"/>
+      <w:pPr>
+        <w:ind w:left="4320" w:hanging="180"/>
+      </w:pPr>
+    </w:lvl>
+    <w:lvl w:ilvl="6" w:tplc="4009000F" w:tentative="1">
+      <w:start w:val="1"/>
+      <w:numFmt w:val="decimal"/>
+      <w:lvlText w:val="%7."/>
+      <w:lvlJc w:val="left"/>
+      <w:pPr>
+        <w:ind w:left="5040" w:hanging="360"/>
+      </w:pPr>
+    </w:lvl>
+    <w:lvl w:ilvl="7" w:tplc="40090019" w:tentative="1">
+      <w:start w:val="1"/>
+      <w:numFmt w:val="lowerLetter"/>
+      <w:lvlText w:val="%8."/>
+      <w:lvlJc w:val="left"/>
+      <w:pPr>
+        <w:ind w:left="5760" w:hanging="360"/>
+      </w:pPr>
+    </w:lvl>
+    <w:lvl w:ilvl="8" w:tplc="4009001B" w:tentative="1">
+      <w:start w:val="1"/>
+      <w:numFmt w:val="lowerRoman"/>
+      <w:lvlText w:val="%9."/>
+      <w:lvlJc w:val="right"/>
+      <w:pPr>
+        <w:ind w:left="6480" w:hanging="180"/>
+      </w:pPr>
+    </w:lvl>
+  </w:abstractNum>
+  <w:abstractNum w:abstractNumId="6" w15:restartNumberingAfterBreak="0">
     <w:nsid w:val="1C86052F"/>
     <w:multiLevelType w:val="hybridMultilevel"/>
     <w:tmpl w:val="FFD2A442"/>
@@ -1152,7 +2200,7 @@
       </w:pPr>
     </w:lvl>
   </w:abstractNum>
-  <w:abstractNum w:abstractNumId="3" w15:restartNumberingAfterBreak="0">
+  <w:abstractNum w:abstractNumId="7" w15:restartNumberingAfterBreak="0">
     <w:nsid w:val="1FEF4B1F"/>
     <w:multiLevelType w:val="hybridMultilevel"/>
     <w:tmpl w:val="53D68D70"/>
@@ -1238,7 +2286,452 @@
       </w:pPr>
     </w:lvl>
   </w:abstractNum>
-  <w:abstractNum w:abstractNumId="4" w15:restartNumberingAfterBreak="0">
+  <w:abstractNum w:abstractNumId="8" w15:restartNumberingAfterBreak="0">
+    <w:nsid w:val="31E42FF0"/>
+    <w:multiLevelType w:val="hybridMultilevel"/>
+    <w:tmpl w:val="96582F04"/>
+    <w:lvl w:ilvl="0" w:tplc="CC06BAD4">
+      <w:start w:val="1"/>
+      <w:numFmt w:val="decimal"/>
+      <w:lvlText w:val="Step %1."/>
+      <w:lvlJc w:val="left"/>
+      <w:pPr>
+        <w:ind w:left="720" w:hanging="360"/>
+      </w:pPr>
+      <w:rPr>
+        <w:rFonts w:hint="default"/>
+      </w:rPr>
+    </w:lvl>
+    <w:lvl w:ilvl="1" w:tplc="40090019" w:tentative="1">
+      <w:start w:val="1"/>
+      <w:numFmt w:val="lowerLetter"/>
+      <w:lvlText w:val="%2."/>
+      <w:lvlJc w:val="left"/>
+      <w:pPr>
+        <w:ind w:left="1440" w:hanging="360"/>
+      </w:pPr>
+    </w:lvl>
+    <w:lvl w:ilvl="2" w:tplc="4009001B" w:tentative="1">
+      <w:start w:val="1"/>
+      <w:numFmt w:val="lowerRoman"/>
+      <w:lvlText w:val="%3."/>
+      <w:lvlJc w:val="right"/>
+      <w:pPr>
+        <w:ind w:left="2160" w:hanging="180"/>
+      </w:pPr>
+    </w:lvl>
+    <w:lvl w:ilvl="3" w:tplc="4009000F" w:tentative="1">
+      <w:start w:val="1"/>
+      <w:numFmt w:val="decimal"/>
+      <w:lvlText w:val="%4."/>
+      <w:lvlJc w:val="left"/>
+      <w:pPr>
+        <w:ind w:left="2880" w:hanging="360"/>
+      </w:pPr>
+    </w:lvl>
+    <w:lvl w:ilvl="4" w:tplc="40090019" w:tentative="1">
+      <w:start w:val="1"/>
+      <w:numFmt w:val="lowerLetter"/>
+      <w:lvlText w:val="%5."/>
+      <w:lvlJc w:val="left"/>
+      <w:pPr>
+        <w:ind w:left="3600" w:hanging="360"/>
+      </w:pPr>
+    </w:lvl>
+    <w:lvl w:ilvl="5" w:tplc="4009001B" w:tentative="1">
+      <w:start w:val="1"/>
+      <w:numFmt w:val="lowerRoman"/>
+      <w:lvlText w:val="%6."/>
+      <w:lvlJc w:val="right"/>
+      <w:pPr>
+        <w:ind w:left="4320" w:hanging="180"/>
+      </w:pPr>
+    </w:lvl>
+    <w:lvl w:ilvl="6" w:tplc="4009000F" w:tentative="1">
+      <w:start w:val="1"/>
+      <w:numFmt w:val="decimal"/>
+      <w:lvlText w:val="%7."/>
+      <w:lvlJc w:val="left"/>
+      <w:pPr>
+        <w:ind w:left="5040" w:hanging="360"/>
+      </w:pPr>
+    </w:lvl>
+    <w:lvl w:ilvl="7" w:tplc="40090019" w:tentative="1">
+      <w:start w:val="1"/>
+      <w:numFmt w:val="lowerLetter"/>
+      <w:lvlText w:val="%8."/>
+      <w:lvlJc w:val="left"/>
+      <w:pPr>
+        <w:ind w:left="5760" w:hanging="360"/>
+      </w:pPr>
+    </w:lvl>
+    <w:lvl w:ilvl="8" w:tplc="4009001B" w:tentative="1">
+      <w:start w:val="1"/>
+      <w:numFmt w:val="lowerRoman"/>
+      <w:lvlText w:val="%9."/>
+      <w:lvlJc w:val="right"/>
+      <w:pPr>
+        <w:ind w:left="6480" w:hanging="180"/>
+      </w:pPr>
+    </w:lvl>
+  </w:abstractNum>
+  <w:abstractNum w:abstractNumId="9" w15:restartNumberingAfterBreak="0">
+    <w:nsid w:val="388803FB"/>
+    <w:multiLevelType w:val="hybridMultilevel"/>
+    <w:tmpl w:val="A7981772"/>
+    <w:lvl w:ilvl="0" w:tplc="CC06BAD4">
+      <w:start w:val="1"/>
+      <w:numFmt w:val="decimal"/>
+      <w:lvlText w:val="Step %1."/>
+      <w:lvlJc w:val="left"/>
+      <w:pPr>
+        <w:ind w:left="720" w:hanging="360"/>
+      </w:pPr>
+      <w:rPr>
+        <w:rFonts w:hint="default"/>
+      </w:rPr>
+    </w:lvl>
+    <w:lvl w:ilvl="1" w:tplc="40090019" w:tentative="1">
+      <w:start w:val="1"/>
+      <w:numFmt w:val="lowerLetter"/>
+      <w:lvlText w:val="%2."/>
+      <w:lvlJc w:val="left"/>
+      <w:pPr>
+        <w:ind w:left="1440" w:hanging="360"/>
+      </w:pPr>
+    </w:lvl>
+    <w:lvl w:ilvl="2" w:tplc="4009001B" w:tentative="1">
+      <w:start w:val="1"/>
+      <w:numFmt w:val="lowerRoman"/>
+      <w:lvlText w:val="%3."/>
+      <w:lvlJc w:val="right"/>
+      <w:pPr>
+        <w:ind w:left="2160" w:hanging="180"/>
+      </w:pPr>
+    </w:lvl>
+    <w:lvl w:ilvl="3" w:tplc="4009000F" w:tentative="1">
+      <w:start w:val="1"/>
+      <w:numFmt w:val="decimal"/>
+      <w:lvlText w:val="%4."/>
+      <w:lvlJc w:val="left"/>
+      <w:pPr>
+        <w:ind w:left="2880" w:hanging="360"/>
+      </w:pPr>
+    </w:lvl>
+    <w:lvl w:ilvl="4" w:tplc="40090019" w:tentative="1">
+      <w:start w:val="1"/>
+      <w:numFmt w:val="lowerLetter"/>
+      <w:lvlText w:val="%5."/>
+      <w:lvlJc w:val="left"/>
+      <w:pPr>
+        <w:ind w:left="3600" w:hanging="360"/>
+      </w:pPr>
+    </w:lvl>
+    <w:lvl w:ilvl="5" w:tplc="4009001B" w:tentative="1">
+      <w:start w:val="1"/>
+      <w:numFmt w:val="lowerRoman"/>
+      <w:lvlText w:val="%6."/>
+      <w:lvlJc w:val="right"/>
+      <w:pPr>
+        <w:ind w:left="4320" w:hanging="180"/>
+      </w:pPr>
+    </w:lvl>
+    <w:lvl w:ilvl="6" w:tplc="4009000F" w:tentative="1">
+      <w:start w:val="1"/>
+      <w:numFmt w:val="decimal"/>
+      <w:lvlText w:val="%7."/>
+      <w:lvlJc w:val="left"/>
+      <w:pPr>
+        <w:ind w:left="5040" w:hanging="360"/>
+      </w:pPr>
+    </w:lvl>
+    <w:lvl w:ilvl="7" w:tplc="40090019" w:tentative="1">
+      <w:start w:val="1"/>
+      <w:numFmt w:val="lowerLetter"/>
+      <w:lvlText w:val="%8."/>
+      <w:lvlJc w:val="left"/>
+      <w:pPr>
+        <w:ind w:left="5760" w:hanging="360"/>
+      </w:pPr>
+    </w:lvl>
+    <w:lvl w:ilvl="8" w:tplc="4009001B" w:tentative="1">
+      <w:start w:val="1"/>
+      <w:numFmt w:val="lowerRoman"/>
+      <w:lvlText w:val="%9."/>
+      <w:lvlJc w:val="right"/>
+      <w:pPr>
+        <w:ind w:left="6480" w:hanging="180"/>
+      </w:pPr>
+    </w:lvl>
+  </w:abstractNum>
+  <w:abstractNum w:abstractNumId="10" w15:restartNumberingAfterBreak="0">
+    <w:nsid w:val="3BB8514A"/>
+    <w:multiLevelType w:val="hybridMultilevel"/>
+    <w:tmpl w:val="3BF20E58"/>
+    <w:lvl w:ilvl="0" w:tplc="CC06BAD4">
+      <w:start w:val="1"/>
+      <w:numFmt w:val="decimal"/>
+      <w:lvlText w:val="Step %1."/>
+      <w:lvlJc w:val="left"/>
+      <w:pPr>
+        <w:ind w:left="720" w:hanging="360"/>
+      </w:pPr>
+      <w:rPr>
+        <w:rFonts w:hint="default"/>
+      </w:rPr>
+    </w:lvl>
+    <w:lvl w:ilvl="1" w:tplc="40090019" w:tentative="1">
+      <w:start w:val="1"/>
+      <w:numFmt w:val="lowerLetter"/>
+      <w:lvlText w:val="%2."/>
+      <w:lvlJc w:val="left"/>
+      <w:pPr>
+        <w:ind w:left="1440" w:hanging="360"/>
+      </w:pPr>
+    </w:lvl>
+    <w:lvl w:ilvl="2" w:tplc="4009001B" w:tentative="1">
+      <w:start w:val="1"/>
+      <w:numFmt w:val="lowerRoman"/>
+      <w:lvlText w:val="%3."/>
+      <w:lvlJc w:val="right"/>
+      <w:pPr>
+        <w:ind w:left="2160" w:hanging="180"/>
+      </w:pPr>
+    </w:lvl>
+    <w:lvl w:ilvl="3" w:tplc="4009000F" w:tentative="1">
+      <w:start w:val="1"/>
+      <w:numFmt w:val="decimal"/>
+      <w:lvlText w:val="%4."/>
+      <w:lvlJc w:val="left"/>
+      <w:pPr>
+        <w:ind w:left="2880" w:hanging="360"/>
+      </w:pPr>
+    </w:lvl>
+    <w:lvl w:ilvl="4" w:tplc="40090019" w:tentative="1">
+      <w:start w:val="1"/>
+      <w:numFmt w:val="lowerLetter"/>
+      <w:lvlText w:val="%5."/>
+      <w:lvlJc w:val="left"/>
+      <w:pPr>
+        <w:ind w:left="3600" w:hanging="360"/>
+      </w:pPr>
+    </w:lvl>
+    <w:lvl w:ilvl="5" w:tplc="4009001B" w:tentative="1">
+      <w:start w:val="1"/>
+      <w:numFmt w:val="lowerRoman"/>
+      <w:lvlText w:val="%6."/>
+      <w:lvlJc w:val="right"/>
+      <w:pPr>
+        <w:ind w:left="4320" w:hanging="180"/>
+      </w:pPr>
+    </w:lvl>
+    <w:lvl w:ilvl="6" w:tplc="4009000F" w:tentative="1">
+      <w:start w:val="1"/>
+      <w:numFmt w:val="decimal"/>
+      <w:lvlText w:val="%7."/>
+      <w:lvlJc w:val="left"/>
+      <w:pPr>
+        <w:ind w:left="5040" w:hanging="360"/>
+      </w:pPr>
+    </w:lvl>
+    <w:lvl w:ilvl="7" w:tplc="40090019" w:tentative="1">
+      <w:start w:val="1"/>
+      <w:numFmt w:val="lowerLetter"/>
+      <w:lvlText w:val="%8."/>
+      <w:lvlJc w:val="left"/>
+      <w:pPr>
+        <w:ind w:left="5760" w:hanging="360"/>
+      </w:pPr>
+    </w:lvl>
+    <w:lvl w:ilvl="8" w:tplc="4009001B" w:tentative="1">
+      <w:start w:val="1"/>
+      <w:numFmt w:val="lowerRoman"/>
+      <w:lvlText w:val="%9."/>
+      <w:lvlJc w:val="right"/>
+      <w:pPr>
+        <w:ind w:left="6480" w:hanging="180"/>
+      </w:pPr>
+    </w:lvl>
+  </w:abstractNum>
+  <w:abstractNum w:abstractNumId="11" w15:restartNumberingAfterBreak="0">
+    <w:nsid w:val="3BC24279"/>
+    <w:multiLevelType w:val="hybridMultilevel"/>
+    <w:tmpl w:val="9D1E2650"/>
+    <w:lvl w:ilvl="0" w:tplc="CC06BAD4">
+      <w:start w:val="1"/>
+      <w:numFmt w:val="decimal"/>
+      <w:lvlText w:val="Step %1."/>
+      <w:lvlJc w:val="left"/>
+      <w:pPr>
+        <w:ind w:left="720" w:hanging="360"/>
+      </w:pPr>
+      <w:rPr>
+        <w:rFonts w:hint="default"/>
+      </w:rPr>
+    </w:lvl>
+    <w:lvl w:ilvl="1" w:tplc="40090019" w:tentative="1">
+      <w:start w:val="1"/>
+      <w:numFmt w:val="lowerLetter"/>
+      <w:lvlText w:val="%2."/>
+      <w:lvlJc w:val="left"/>
+      <w:pPr>
+        <w:ind w:left="1440" w:hanging="360"/>
+      </w:pPr>
+    </w:lvl>
+    <w:lvl w:ilvl="2" w:tplc="4009001B" w:tentative="1">
+      <w:start w:val="1"/>
+      <w:numFmt w:val="lowerRoman"/>
+      <w:lvlText w:val="%3."/>
+      <w:lvlJc w:val="right"/>
+      <w:pPr>
+        <w:ind w:left="2160" w:hanging="180"/>
+      </w:pPr>
+    </w:lvl>
+    <w:lvl w:ilvl="3" w:tplc="4009000F" w:tentative="1">
+      <w:start w:val="1"/>
+      <w:numFmt w:val="decimal"/>
+      <w:lvlText w:val="%4."/>
+      <w:lvlJc w:val="left"/>
+      <w:pPr>
+        <w:ind w:left="2880" w:hanging="360"/>
+      </w:pPr>
+    </w:lvl>
+    <w:lvl w:ilvl="4" w:tplc="40090019" w:tentative="1">
+      <w:start w:val="1"/>
+      <w:numFmt w:val="lowerLetter"/>
+      <w:lvlText w:val="%5."/>
+      <w:lvlJc w:val="left"/>
+      <w:pPr>
+        <w:ind w:left="3600" w:hanging="360"/>
+      </w:pPr>
+    </w:lvl>
+    <w:lvl w:ilvl="5" w:tplc="4009001B" w:tentative="1">
+      <w:start w:val="1"/>
+      <w:numFmt w:val="lowerRoman"/>
+      <w:lvlText w:val="%6."/>
+      <w:lvlJc w:val="right"/>
+      <w:pPr>
+        <w:ind w:left="4320" w:hanging="180"/>
+      </w:pPr>
+    </w:lvl>
+    <w:lvl w:ilvl="6" w:tplc="4009000F" w:tentative="1">
+      <w:start w:val="1"/>
+      <w:numFmt w:val="decimal"/>
+      <w:lvlText w:val="%7."/>
+      <w:lvlJc w:val="left"/>
+      <w:pPr>
+        <w:ind w:left="5040" w:hanging="360"/>
+      </w:pPr>
+    </w:lvl>
+    <w:lvl w:ilvl="7" w:tplc="40090019" w:tentative="1">
+      <w:start w:val="1"/>
+      <w:numFmt w:val="lowerLetter"/>
+      <w:lvlText w:val="%8."/>
+      <w:lvlJc w:val="left"/>
+      <w:pPr>
+        <w:ind w:left="5760" w:hanging="360"/>
+      </w:pPr>
+    </w:lvl>
+    <w:lvl w:ilvl="8" w:tplc="4009001B" w:tentative="1">
+      <w:start w:val="1"/>
+      <w:numFmt w:val="lowerRoman"/>
+      <w:lvlText w:val="%9."/>
+      <w:lvlJc w:val="right"/>
+      <w:pPr>
+        <w:ind w:left="6480" w:hanging="180"/>
+      </w:pPr>
+    </w:lvl>
+  </w:abstractNum>
+  <w:abstractNum w:abstractNumId="12" w15:restartNumberingAfterBreak="0">
+    <w:nsid w:val="3E823992"/>
+    <w:multiLevelType w:val="hybridMultilevel"/>
+    <w:tmpl w:val="BE5AF634"/>
+    <w:lvl w:ilvl="0" w:tplc="CC06BAD4">
+      <w:start w:val="1"/>
+      <w:numFmt w:val="decimal"/>
+      <w:lvlText w:val="Step %1."/>
+      <w:lvlJc w:val="left"/>
+      <w:pPr>
+        <w:ind w:left="720" w:hanging="360"/>
+      </w:pPr>
+      <w:rPr>
+        <w:rFonts w:hint="default"/>
+      </w:rPr>
+    </w:lvl>
+    <w:lvl w:ilvl="1" w:tplc="40090019" w:tentative="1">
+      <w:start w:val="1"/>
+      <w:numFmt w:val="lowerLetter"/>
+      <w:lvlText w:val="%2."/>
+      <w:lvlJc w:val="left"/>
+      <w:pPr>
+        <w:ind w:left="1440" w:hanging="360"/>
+      </w:pPr>
+    </w:lvl>
+    <w:lvl w:ilvl="2" w:tplc="4009001B" w:tentative="1">
+      <w:start w:val="1"/>
+      <w:numFmt w:val="lowerRoman"/>
+      <w:lvlText w:val="%3."/>
+      <w:lvlJc w:val="right"/>
+      <w:pPr>
+        <w:ind w:left="2160" w:hanging="180"/>
+      </w:pPr>
+    </w:lvl>
+    <w:lvl w:ilvl="3" w:tplc="4009000F" w:tentative="1">
+      <w:start w:val="1"/>
+      <w:numFmt w:val="decimal"/>
+      <w:lvlText w:val="%4."/>
+      <w:lvlJc w:val="left"/>
+      <w:pPr>
+        <w:ind w:left="2880" w:hanging="360"/>
+      </w:pPr>
+    </w:lvl>
+    <w:lvl w:ilvl="4" w:tplc="40090019" w:tentative="1">
+      <w:start w:val="1"/>
+      <w:numFmt w:val="lowerLetter"/>
+      <w:lvlText w:val="%5."/>
+      <w:lvlJc w:val="left"/>
+      <w:pPr>
+        <w:ind w:left="3600" w:hanging="360"/>
+      </w:pPr>
+    </w:lvl>
+    <w:lvl w:ilvl="5" w:tplc="4009001B" w:tentative="1">
+      <w:start w:val="1"/>
+      <w:numFmt w:val="lowerRoman"/>
+      <w:lvlText w:val="%6."/>
+      <w:lvlJc w:val="right"/>
+      <w:pPr>
+        <w:ind w:left="4320" w:hanging="180"/>
+      </w:pPr>
+    </w:lvl>
+    <w:lvl w:ilvl="6" w:tplc="4009000F" w:tentative="1">
+      <w:start w:val="1"/>
+      <w:numFmt w:val="decimal"/>
+      <w:lvlText w:val="%7."/>
+      <w:lvlJc w:val="left"/>
+      <w:pPr>
+        <w:ind w:left="5040" w:hanging="360"/>
+      </w:pPr>
+    </w:lvl>
+    <w:lvl w:ilvl="7" w:tplc="40090019" w:tentative="1">
+      <w:start w:val="1"/>
+      <w:numFmt w:val="lowerLetter"/>
+      <w:lvlText w:val="%8."/>
+      <w:lvlJc w:val="left"/>
+      <w:pPr>
+        <w:ind w:left="5760" w:hanging="360"/>
+      </w:pPr>
+    </w:lvl>
+    <w:lvl w:ilvl="8" w:tplc="4009001B" w:tentative="1">
+      <w:start w:val="1"/>
+      <w:numFmt w:val="lowerRoman"/>
+      <w:lvlText w:val="%9."/>
+      <w:lvlJc w:val="right"/>
+      <w:pPr>
+        <w:ind w:left="6480" w:hanging="180"/>
+      </w:pPr>
+    </w:lvl>
+  </w:abstractNum>
+  <w:abstractNum w:abstractNumId="13" w15:restartNumberingAfterBreak="0">
     <w:nsid w:val="4F855857"/>
     <w:multiLevelType w:val="hybridMultilevel"/>
     <w:tmpl w:val="7678538E"/>
@@ -1324,7 +2817,7 @@
       </w:pPr>
     </w:lvl>
   </w:abstractNum>
-  <w:abstractNum w:abstractNumId="5" w15:restartNumberingAfterBreak="0">
+  <w:abstractNum w:abstractNumId="14" w15:restartNumberingAfterBreak="0">
     <w:nsid w:val="57576606"/>
     <w:multiLevelType w:val="multilevel"/>
     <w:tmpl w:val="398039CE"/>
@@ -1437,7 +2930,452 @@
       </w:rPr>
     </w:lvl>
   </w:abstractNum>
-  <w:abstractNum w:abstractNumId="6" w15:restartNumberingAfterBreak="0">
+  <w:abstractNum w:abstractNumId="15" w15:restartNumberingAfterBreak="0">
+    <w:nsid w:val="5B436DB2"/>
+    <w:multiLevelType w:val="hybridMultilevel"/>
+    <w:tmpl w:val="4EAC6C3A"/>
+    <w:lvl w:ilvl="0" w:tplc="CC06BAD4">
+      <w:start w:val="1"/>
+      <w:numFmt w:val="decimal"/>
+      <w:lvlText w:val="Step %1."/>
+      <w:lvlJc w:val="left"/>
+      <w:pPr>
+        <w:ind w:left="720" w:hanging="360"/>
+      </w:pPr>
+      <w:rPr>
+        <w:rFonts w:hint="default"/>
+      </w:rPr>
+    </w:lvl>
+    <w:lvl w:ilvl="1" w:tplc="40090019" w:tentative="1">
+      <w:start w:val="1"/>
+      <w:numFmt w:val="lowerLetter"/>
+      <w:lvlText w:val="%2."/>
+      <w:lvlJc w:val="left"/>
+      <w:pPr>
+        <w:ind w:left="1440" w:hanging="360"/>
+      </w:pPr>
+    </w:lvl>
+    <w:lvl w:ilvl="2" w:tplc="4009001B" w:tentative="1">
+      <w:start w:val="1"/>
+      <w:numFmt w:val="lowerRoman"/>
+      <w:lvlText w:val="%3."/>
+      <w:lvlJc w:val="right"/>
+      <w:pPr>
+        <w:ind w:left="2160" w:hanging="180"/>
+      </w:pPr>
+    </w:lvl>
+    <w:lvl w:ilvl="3" w:tplc="4009000F" w:tentative="1">
+      <w:start w:val="1"/>
+      <w:numFmt w:val="decimal"/>
+      <w:lvlText w:val="%4."/>
+      <w:lvlJc w:val="left"/>
+      <w:pPr>
+        <w:ind w:left="2880" w:hanging="360"/>
+      </w:pPr>
+    </w:lvl>
+    <w:lvl w:ilvl="4" w:tplc="40090019" w:tentative="1">
+      <w:start w:val="1"/>
+      <w:numFmt w:val="lowerLetter"/>
+      <w:lvlText w:val="%5."/>
+      <w:lvlJc w:val="left"/>
+      <w:pPr>
+        <w:ind w:left="3600" w:hanging="360"/>
+      </w:pPr>
+    </w:lvl>
+    <w:lvl w:ilvl="5" w:tplc="4009001B" w:tentative="1">
+      <w:start w:val="1"/>
+      <w:numFmt w:val="lowerRoman"/>
+      <w:lvlText w:val="%6."/>
+      <w:lvlJc w:val="right"/>
+      <w:pPr>
+        <w:ind w:left="4320" w:hanging="180"/>
+      </w:pPr>
+    </w:lvl>
+    <w:lvl w:ilvl="6" w:tplc="4009000F" w:tentative="1">
+      <w:start w:val="1"/>
+      <w:numFmt w:val="decimal"/>
+      <w:lvlText w:val="%7."/>
+      <w:lvlJc w:val="left"/>
+      <w:pPr>
+        <w:ind w:left="5040" w:hanging="360"/>
+      </w:pPr>
+    </w:lvl>
+    <w:lvl w:ilvl="7" w:tplc="40090019" w:tentative="1">
+      <w:start w:val="1"/>
+      <w:numFmt w:val="lowerLetter"/>
+      <w:lvlText w:val="%8."/>
+      <w:lvlJc w:val="left"/>
+      <w:pPr>
+        <w:ind w:left="5760" w:hanging="360"/>
+      </w:pPr>
+    </w:lvl>
+    <w:lvl w:ilvl="8" w:tplc="4009001B" w:tentative="1">
+      <w:start w:val="1"/>
+      <w:numFmt w:val="lowerRoman"/>
+      <w:lvlText w:val="%9."/>
+      <w:lvlJc w:val="right"/>
+      <w:pPr>
+        <w:ind w:left="6480" w:hanging="180"/>
+      </w:pPr>
+    </w:lvl>
+  </w:abstractNum>
+  <w:abstractNum w:abstractNumId="16" w15:restartNumberingAfterBreak="0">
+    <w:nsid w:val="5CD07008"/>
+    <w:multiLevelType w:val="hybridMultilevel"/>
+    <w:tmpl w:val="6B7CDC4A"/>
+    <w:lvl w:ilvl="0" w:tplc="CC06BAD4">
+      <w:start w:val="1"/>
+      <w:numFmt w:val="decimal"/>
+      <w:lvlText w:val="Step %1."/>
+      <w:lvlJc w:val="left"/>
+      <w:pPr>
+        <w:ind w:left="2160" w:hanging="360"/>
+      </w:pPr>
+      <w:rPr>
+        <w:rFonts w:hint="default"/>
+      </w:rPr>
+    </w:lvl>
+    <w:lvl w:ilvl="1" w:tplc="40090019" w:tentative="1">
+      <w:start w:val="1"/>
+      <w:numFmt w:val="lowerLetter"/>
+      <w:lvlText w:val="%2."/>
+      <w:lvlJc w:val="left"/>
+      <w:pPr>
+        <w:ind w:left="2880" w:hanging="360"/>
+      </w:pPr>
+    </w:lvl>
+    <w:lvl w:ilvl="2" w:tplc="4009001B" w:tentative="1">
+      <w:start w:val="1"/>
+      <w:numFmt w:val="lowerRoman"/>
+      <w:lvlText w:val="%3."/>
+      <w:lvlJc w:val="right"/>
+      <w:pPr>
+        <w:ind w:left="3600" w:hanging="180"/>
+      </w:pPr>
+    </w:lvl>
+    <w:lvl w:ilvl="3" w:tplc="4009000F" w:tentative="1">
+      <w:start w:val="1"/>
+      <w:numFmt w:val="decimal"/>
+      <w:lvlText w:val="%4."/>
+      <w:lvlJc w:val="left"/>
+      <w:pPr>
+        <w:ind w:left="4320" w:hanging="360"/>
+      </w:pPr>
+    </w:lvl>
+    <w:lvl w:ilvl="4" w:tplc="40090019" w:tentative="1">
+      <w:start w:val="1"/>
+      <w:numFmt w:val="lowerLetter"/>
+      <w:lvlText w:val="%5."/>
+      <w:lvlJc w:val="left"/>
+      <w:pPr>
+        <w:ind w:left="5040" w:hanging="360"/>
+      </w:pPr>
+    </w:lvl>
+    <w:lvl w:ilvl="5" w:tplc="4009001B" w:tentative="1">
+      <w:start w:val="1"/>
+      <w:numFmt w:val="lowerRoman"/>
+      <w:lvlText w:val="%6."/>
+      <w:lvlJc w:val="right"/>
+      <w:pPr>
+        <w:ind w:left="5760" w:hanging="180"/>
+      </w:pPr>
+    </w:lvl>
+    <w:lvl w:ilvl="6" w:tplc="4009000F" w:tentative="1">
+      <w:start w:val="1"/>
+      <w:numFmt w:val="decimal"/>
+      <w:lvlText w:val="%7."/>
+      <w:lvlJc w:val="left"/>
+      <w:pPr>
+        <w:ind w:left="6480" w:hanging="360"/>
+      </w:pPr>
+    </w:lvl>
+    <w:lvl w:ilvl="7" w:tplc="40090019" w:tentative="1">
+      <w:start w:val="1"/>
+      <w:numFmt w:val="lowerLetter"/>
+      <w:lvlText w:val="%8."/>
+      <w:lvlJc w:val="left"/>
+      <w:pPr>
+        <w:ind w:left="7200" w:hanging="360"/>
+      </w:pPr>
+    </w:lvl>
+    <w:lvl w:ilvl="8" w:tplc="4009001B" w:tentative="1">
+      <w:start w:val="1"/>
+      <w:numFmt w:val="lowerRoman"/>
+      <w:lvlText w:val="%9."/>
+      <w:lvlJc w:val="right"/>
+      <w:pPr>
+        <w:ind w:left="7920" w:hanging="180"/>
+      </w:pPr>
+    </w:lvl>
+  </w:abstractNum>
+  <w:abstractNum w:abstractNumId="17" w15:restartNumberingAfterBreak="0">
+    <w:nsid w:val="6A271BAA"/>
+    <w:multiLevelType w:val="hybridMultilevel"/>
+    <w:tmpl w:val="F640A0EE"/>
+    <w:lvl w:ilvl="0" w:tplc="CC06BAD4">
+      <w:start w:val="1"/>
+      <w:numFmt w:val="decimal"/>
+      <w:lvlText w:val="Step %1."/>
+      <w:lvlJc w:val="left"/>
+      <w:pPr>
+        <w:ind w:left="2160" w:hanging="360"/>
+      </w:pPr>
+      <w:rPr>
+        <w:rFonts w:hint="default"/>
+      </w:rPr>
+    </w:lvl>
+    <w:lvl w:ilvl="1" w:tplc="40090019" w:tentative="1">
+      <w:start w:val="1"/>
+      <w:numFmt w:val="lowerLetter"/>
+      <w:lvlText w:val="%2."/>
+      <w:lvlJc w:val="left"/>
+      <w:pPr>
+        <w:ind w:left="2880" w:hanging="360"/>
+      </w:pPr>
+    </w:lvl>
+    <w:lvl w:ilvl="2" w:tplc="4009001B" w:tentative="1">
+      <w:start w:val="1"/>
+      <w:numFmt w:val="lowerRoman"/>
+      <w:lvlText w:val="%3."/>
+      <w:lvlJc w:val="right"/>
+      <w:pPr>
+        <w:ind w:left="3600" w:hanging="180"/>
+      </w:pPr>
+    </w:lvl>
+    <w:lvl w:ilvl="3" w:tplc="4009000F" w:tentative="1">
+      <w:start w:val="1"/>
+      <w:numFmt w:val="decimal"/>
+      <w:lvlText w:val="%4."/>
+      <w:lvlJc w:val="left"/>
+      <w:pPr>
+        <w:ind w:left="4320" w:hanging="360"/>
+      </w:pPr>
+    </w:lvl>
+    <w:lvl w:ilvl="4" w:tplc="40090019" w:tentative="1">
+      <w:start w:val="1"/>
+      <w:numFmt w:val="lowerLetter"/>
+      <w:lvlText w:val="%5."/>
+      <w:lvlJc w:val="left"/>
+      <w:pPr>
+        <w:ind w:left="5040" w:hanging="360"/>
+      </w:pPr>
+    </w:lvl>
+    <w:lvl w:ilvl="5" w:tplc="4009001B" w:tentative="1">
+      <w:start w:val="1"/>
+      <w:numFmt w:val="lowerRoman"/>
+      <w:lvlText w:val="%6."/>
+      <w:lvlJc w:val="right"/>
+      <w:pPr>
+        <w:ind w:left="5760" w:hanging="180"/>
+      </w:pPr>
+    </w:lvl>
+    <w:lvl w:ilvl="6" w:tplc="4009000F" w:tentative="1">
+      <w:start w:val="1"/>
+      <w:numFmt w:val="decimal"/>
+      <w:lvlText w:val="%7."/>
+      <w:lvlJc w:val="left"/>
+      <w:pPr>
+        <w:ind w:left="6480" w:hanging="360"/>
+      </w:pPr>
+    </w:lvl>
+    <w:lvl w:ilvl="7" w:tplc="40090019" w:tentative="1">
+      <w:start w:val="1"/>
+      <w:numFmt w:val="lowerLetter"/>
+      <w:lvlText w:val="%8."/>
+      <w:lvlJc w:val="left"/>
+      <w:pPr>
+        <w:ind w:left="7200" w:hanging="360"/>
+      </w:pPr>
+    </w:lvl>
+    <w:lvl w:ilvl="8" w:tplc="4009001B" w:tentative="1">
+      <w:start w:val="1"/>
+      <w:numFmt w:val="lowerRoman"/>
+      <w:lvlText w:val="%9."/>
+      <w:lvlJc w:val="right"/>
+      <w:pPr>
+        <w:ind w:left="7920" w:hanging="180"/>
+      </w:pPr>
+    </w:lvl>
+  </w:abstractNum>
+  <w:abstractNum w:abstractNumId="18" w15:restartNumberingAfterBreak="0">
+    <w:nsid w:val="6B4C22E1"/>
+    <w:multiLevelType w:val="hybridMultilevel"/>
+    <w:tmpl w:val="81B0D896"/>
+    <w:lvl w:ilvl="0" w:tplc="CC06BAD4">
+      <w:start w:val="1"/>
+      <w:numFmt w:val="decimal"/>
+      <w:lvlText w:val="Step %1."/>
+      <w:lvlJc w:val="left"/>
+      <w:pPr>
+        <w:ind w:left="2160" w:hanging="360"/>
+      </w:pPr>
+      <w:rPr>
+        <w:rFonts w:hint="default"/>
+      </w:rPr>
+    </w:lvl>
+    <w:lvl w:ilvl="1" w:tplc="40090019" w:tentative="1">
+      <w:start w:val="1"/>
+      <w:numFmt w:val="lowerLetter"/>
+      <w:lvlText w:val="%2."/>
+      <w:lvlJc w:val="left"/>
+      <w:pPr>
+        <w:ind w:left="2880" w:hanging="360"/>
+      </w:pPr>
+    </w:lvl>
+    <w:lvl w:ilvl="2" w:tplc="4009001B" w:tentative="1">
+      <w:start w:val="1"/>
+      <w:numFmt w:val="lowerRoman"/>
+      <w:lvlText w:val="%3."/>
+      <w:lvlJc w:val="right"/>
+      <w:pPr>
+        <w:ind w:left="3600" w:hanging="180"/>
+      </w:pPr>
+    </w:lvl>
+    <w:lvl w:ilvl="3" w:tplc="4009000F" w:tentative="1">
+      <w:start w:val="1"/>
+      <w:numFmt w:val="decimal"/>
+      <w:lvlText w:val="%4."/>
+      <w:lvlJc w:val="left"/>
+      <w:pPr>
+        <w:ind w:left="4320" w:hanging="360"/>
+      </w:pPr>
+    </w:lvl>
+    <w:lvl w:ilvl="4" w:tplc="40090019" w:tentative="1">
+      <w:start w:val="1"/>
+      <w:numFmt w:val="lowerLetter"/>
+      <w:lvlText w:val="%5."/>
+      <w:lvlJc w:val="left"/>
+      <w:pPr>
+        <w:ind w:left="5040" w:hanging="360"/>
+      </w:pPr>
+    </w:lvl>
+    <w:lvl w:ilvl="5" w:tplc="4009001B" w:tentative="1">
+      <w:start w:val="1"/>
+      <w:numFmt w:val="lowerRoman"/>
+      <w:lvlText w:val="%6."/>
+      <w:lvlJc w:val="right"/>
+      <w:pPr>
+        <w:ind w:left="5760" w:hanging="180"/>
+      </w:pPr>
+    </w:lvl>
+    <w:lvl w:ilvl="6" w:tplc="4009000F" w:tentative="1">
+      <w:start w:val="1"/>
+      <w:numFmt w:val="decimal"/>
+      <w:lvlText w:val="%7."/>
+      <w:lvlJc w:val="left"/>
+      <w:pPr>
+        <w:ind w:left="6480" w:hanging="360"/>
+      </w:pPr>
+    </w:lvl>
+    <w:lvl w:ilvl="7" w:tplc="40090019" w:tentative="1">
+      <w:start w:val="1"/>
+      <w:numFmt w:val="lowerLetter"/>
+      <w:lvlText w:val="%8."/>
+      <w:lvlJc w:val="left"/>
+      <w:pPr>
+        <w:ind w:left="7200" w:hanging="360"/>
+      </w:pPr>
+    </w:lvl>
+    <w:lvl w:ilvl="8" w:tplc="4009001B" w:tentative="1">
+      <w:start w:val="1"/>
+      <w:numFmt w:val="lowerRoman"/>
+      <w:lvlText w:val="%9."/>
+      <w:lvlJc w:val="right"/>
+      <w:pPr>
+        <w:ind w:left="7920" w:hanging="180"/>
+      </w:pPr>
+    </w:lvl>
+  </w:abstractNum>
+  <w:abstractNum w:abstractNumId="19" w15:restartNumberingAfterBreak="0">
+    <w:nsid w:val="6BC8245E"/>
+    <w:multiLevelType w:val="hybridMultilevel"/>
+    <w:tmpl w:val="AE8E1162"/>
+    <w:lvl w:ilvl="0" w:tplc="CC06BAD4">
+      <w:start w:val="1"/>
+      <w:numFmt w:val="decimal"/>
+      <w:lvlText w:val="Step %1."/>
+      <w:lvlJc w:val="left"/>
+      <w:pPr>
+        <w:ind w:left="720" w:hanging="360"/>
+      </w:pPr>
+      <w:rPr>
+        <w:rFonts w:hint="default"/>
+      </w:rPr>
+    </w:lvl>
+    <w:lvl w:ilvl="1" w:tplc="40090019" w:tentative="1">
+      <w:start w:val="1"/>
+      <w:numFmt w:val="lowerLetter"/>
+      <w:lvlText w:val="%2."/>
+      <w:lvlJc w:val="left"/>
+      <w:pPr>
+        <w:ind w:left="1440" w:hanging="360"/>
+      </w:pPr>
+    </w:lvl>
+    <w:lvl w:ilvl="2" w:tplc="4009001B" w:tentative="1">
+      <w:start w:val="1"/>
+      <w:numFmt w:val="lowerRoman"/>
+      <w:lvlText w:val="%3."/>
+      <w:lvlJc w:val="right"/>
+      <w:pPr>
+        <w:ind w:left="2160" w:hanging="180"/>
+      </w:pPr>
+    </w:lvl>
+    <w:lvl w:ilvl="3" w:tplc="4009000F" w:tentative="1">
+      <w:start w:val="1"/>
+      <w:numFmt w:val="decimal"/>
+      <w:lvlText w:val="%4."/>
+      <w:lvlJc w:val="left"/>
+      <w:pPr>
+        <w:ind w:left="2880" w:hanging="360"/>
+      </w:pPr>
+    </w:lvl>
+    <w:lvl w:ilvl="4" w:tplc="40090019" w:tentative="1">
+      <w:start w:val="1"/>
+      <w:numFmt w:val="lowerLetter"/>
+      <w:lvlText w:val="%5."/>
+      <w:lvlJc w:val="left"/>
+      <w:pPr>
+        <w:ind w:left="3600" w:hanging="360"/>
+      </w:pPr>
+    </w:lvl>
+    <w:lvl w:ilvl="5" w:tplc="4009001B" w:tentative="1">
+      <w:start w:val="1"/>
+      <w:numFmt w:val="lowerRoman"/>
+      <w:lvlText w:val="%6."/>
+      <w:lvlJc w:val="right"/>
+      <w:pPr>
+        <w:ind w:left="4320" w:hanging="180"/>
+      </w:pPr>
+    </w:lvl>
+    <w:lvl w:ilvl="6" w:tplc="4009000F" w:tentative="1">
+      <w:start w:val="1"/>
+      <w:numFmt w:val="decimal"/>
+      <w:lvlText w:val="%7."/>
+      <w:lvlJc w:val="left"/>
+      <w:pPr>
+        <w:ind w:left="5040" w:hanging="360"/>
+      </w:pPr>
+    </w:lvl>
+    <w:lvl w:ilvl="7" w:tplc="40090019" w:tentative="1">
+      <w:start w:val="1"/>
+      <w:numFmt w:val="lowerLetter"/>
+      <w:lvlText w:val="%8."/>
+      <w:lvlJc w:val="left"/>
+      <w:pPr>
+        <w:ind w:left="5760" w:hanging="360"/>
+      </w:pPr>
+    </w:lvl>
+    <w:lvl w:ilvl="8" w:tplc="4009001B" w:tentative="1">
+      <w:start w:val="1"/>
+      <w:numFmt w:val="lowerRoman"/>
+      <w:lvlText w:val="%9."/>
+      <w:lvlJc w:val="right"/>
+      <w:pPr>
+        <w:ind w:left="6480" w:hanging="180"/>
+      </w:pPr>
+    </w:lvl>
+  </w:abstractNum>
+  <w:abstractNum w:abstractNumId="20" w15:restartNumberingAfterBreak="0">
     <w:nsid w:val="7E0D0EE4"/>
     <w:multiLevelType w:val="multilevel"/>
     <w:tmpl w:val="E0CA3CEC"/>
@@ -1550,26 +3488,160 @@
       </w:rPr>
     </w:lvl>
   </w:abstractNum>
+  <w:abstractNum w:abstractNumId="21" w15:restartNumberingAfterBreak="0">
+    <w:nsid w:val="7E75103A"/>
+    <w:multiLevelType w:val="hybridMultilevel"/>
+    <w:tmpl w:val="891685A8"/>
+    <w:lvl w:ilvl="0" w:tplc="CC06BAD4">
+      <w:start w:val="1"/>
+      <w:numFmt w:val="decimal"/>
+      <w:lvlText w:val="Step %1."/>
+      <w:lvlJc w:val="left"/>
+      <w:pPr>
+        <w:ind w:left="720" w:hanging="360"/>
+      </w:pPr>
+      <w:rPr>
+        <w:rFonts w:hint="default"/>
+      </w:rPr>
+    </w:lvl>
+    <w:lvl w:ilvl="1" w:tplc="40090019" w:tentative="1">
+      <w:start w:val="1"/>
+      <w:numFmt w:val="lowerLetter"/>
+      <w:lvlText w:val="%2."/>
+      <w:lvlJc w:val="left"/>
+      <w:pPr>
+        <w:ind w:left="1440" w:hanging="360"/>
+      </w:pPr>
+    </w:lvl>
+    <w:lvl w:ilvl="2" w:tplc="4009001B" w:tentative="1">
+      <w:start w:val="1"/>
+      <w:numFmt w:val="lowerRoman"/>
+      <w:lvlText w:val="%3."/>
+      <w:lvlJc w:val="right"/>
+      <w:pPr>
+        <w:ind w:left="2160" w:hanging="180"/>
+      </w:pPr>
+    </w:lvl>
+    <w:lvl w:ilvl="3" w:tplc="4009000F" w:tentative="1">
+      <w:start w:val="1"/>
+      <w:numFmt w:val="decimal"/>
+      <w:lvlText w:val="%4."/>
+      <w:lvlJc w:val="left"/>
+      <w:pPr>
+        <w:ind w:left="2880" w:hanging="360"/>
+      </w:pPr>
+    </w:lvl>
+    <w:lvl w:ilvl="4" w:tplc="40090019" w:tentative="1">
+      <w:start w:val="1"/>
+      <w:numFmt w:val="lowerLetter"/>
+      <w:lvlText w:val="%5."/>
+      <w:lvlJc w:val="left"/>
+      <w:pPr>
+        <w:ind w:left="3600" w:hanging="360"/>
+      </w:pPr>
+    </w:lvl>
+    <w:lvl w:ilvl="5" w:tplc="4009001B" w:tentative="1">
+      <w:start w:val="1"/>
+      <w:numFmt w:val="lowerRoman"/>
+      <w:lvlText w:val="%6."/>
+      <w:lvlJc w:val="right"/>
+      <w:pPr>
+        <w:ind w:left="4320" w:hanging="180"/>
+      </w:pPr>
+    </w:lvl>
+    <w:lvl w:ilvl="6" w:tplc="4009000F" w:tentative="1">
+      <w:start w:val="1"/>
+      <w:numFmt w:val="decimal"/>
+      <w:lvlText w:val="%7."/>
+      <w:lvlJc w:val="left"/>
+      <w:pPr>
+        <w:ind w:left="5040" w:hanging="360"/>
+      </w:pPr>
+    </w:lvl>
+    <w:lvl w:ilvl="7" w:tplc="40090019" w:tentative="1">
+      <w:start w:val="1"/>
+      <w:numFmt w:val="lowerLetter"/>
+      <w:lvlText w:val="%8."/>
+      <w:lvlJc w:val="left"/>
+      <w:pPr>
+        <w:ind w:left="5760" w:hanging="360"/>
+      </w:pPr>
+    </w:lvl>
+    <w:lvl w:ilvl="8" w:tplc="4009001B" w:tentative="1">
+      <w:start w:val="1"/>
+      <w:numFmt w:val="lowerRoman"/>
+      <w:lvlText w:val="%9."/>
+      <w:lvlJc w:val="right"/>
+      <w:pPr>
+        <w:ind w:left="6480" w:hanging="180"/>
+      </w:pPr>
+    </w:lvl>
+  </w:abstractNum>
   <w:num w:numId="1" w16cid:durableId="873661514">
+    <w:abstractNumId w:val="3"/>
+  </w:num>
+  <w:num w:numId="2" w16cid:durableId="1038895010">
+    <w:abstractNumId w:val="7"/>
+  </w:num>
+  <w:num w:numId="3" w16cid:durableId="1202329847">
     <w:abstractNumId w:val="1"/>
   </w:num>
-  <w:num w:numId="2" w16cid:durableId="1038895010">
-    <w:abstractNumId w:val="3"/>
+  <w:num w:numId="4" w16cid:durableId="30738030">
+    <w:abstractNumId w:val="13"/>
   </w:num>
-  <w:num w:numId="3" w16cid:durableId="1202329847">
+  <w:num w:numId="5" w16cid:durableId="1459421623">
+    <w:abstractNumId w:val="6"/>
+  </w:num>
+  <w:num w:numId="6" w16cid:durableId="1830704281">
+    <w:abstractNumId w:val="20"/>
+  </w:num>
+  <w:num w:numId="7" w16cid:durableId="927075014">
+    <w:abstractNumId w:val="14"/>
+  </w:num>
+  <w:num w:numId="8" w16cid:durableId="1968661513">
+    <w:abstractNumId w:val="21"/>
+  </w:num>
+  <w:num w:numId="9" w16cid:durableId="339891250">
+    <w:abstractNumId w:val="10"/>
+  </w:num>
+  <w:num w:numId="10" w16cid:durableId="137185998">
+    <w:abstractNumId w:val="2"/>
+  </w:num>
+  <w:num w:numId="11" w16cid:durableId="1811284560">
+    <w:abstractNumId w:val="17"/>
+  </w:num>
+  <w:num w:numId="12" w16cid:durableId="1397049044">
     <w:abstractNumId w:val="0"/>
   </w:num>
-  <w:num w:numId="4" w16cid:durableId="30738030">
+  <w:num w:numId="13" w16cid:durableId="859008362">
+    <w:abstractNumId w:val="9"/>
+  </w:num>
+  <w:num w:numId="14" w16cid:durableId="1047222457">
+    <w:abstractNumId w:val="19"/>
+  </w:num>
+  <w:num w:numId="15" w16cid:durableId="1213268732">
     <w:abstractNumId w:val="4"/>
   </w:num>
-  <w:num w:numId="5" w16cid:durableId="1459421623">
-    <w:abstractNumId w:val="2"/>
+  <w:num w:numId="16" w16cid:durableId="1346519249">
+    <w:abstractNumId w:val="15"/>
   </w:num>
-  <w:num w:numId="6" w16cid:durableId="1830704281">
-    <w:abstractNumId w:val="6"/>
+  <w:num w:numId="17" w16cid:durableId="1411081165">
+    <w:abstractNumId w:val="18"/>
   </w:num>
-  <w:num w:numId="7" w16cid:durableId="927075014">
+  <w:num w:numId="18" w16cid:durableId="1044134814">
+    <w:abstractNumId w:val="16"/>
+  </w:num>
+  <w:num w:numId="19" w16cid:durableId="262884774">
     <w:abstractNumId w:val="5"/>
+  </w:num>
+  <w:num w:numId="20" w16cid:durableId="2076927487">
+    <w:abstractNumId w:val="11"/>
+  </w:num>
+  <w:num w:numId="21" w16cid:durableId="42758563">
+    <w:abstractNumId w:val="12"/>
+  </w:num>
+  <w:num w:numId="22" w16cid:durableId="849636800">
+    <w:abstractNumId w:val="8"/>
   </w:num>
 </w:numbering>
 </file>

</xml_diff>